<commit_message>
Fix bug sama laporan
</commit_message>
<xml_diff>
--- a/doc/13519063_TugasKecil1_Laporan.docx
+++ b/doc/13519063_TugasKecil1_Laporan.docx
@@ -6015,7 +6015,33 @@
           <w:sz w:val="20"/>
           <w:szCs w:val="20"/>
         </w:rPr>
-        <w:t>nilaiHuruf[i] != len(nilaiHuruf) - 1:</w:t>
+        <w:t xml:space="preserve">nilaiHuruf[i] != </w:t>
+      </w:r>
+      <w:r>
+        <w:rPr>
+          <w:rFonts w:ascii="Lucida Console" w:hAnsi="Lucida Console"/>
+          <w:sz w:val="20"/>
+          <w:szCs w:val="20"/>
+          <w:lang w:val="en-US"/>
+        </w:rPr>
+        <w:t>9</w:t>
+      </w:r>
+      <w:r>
+        <w:rPr>
+          <w:rFonts w:ascii="Lucida Console" w:hAnsi="Lucida Console"/>
+          <w:sz w:val="20"/>
+          <w:szCs w:val="20"/>
+          <w:lang w:val="en-US"/>
+        </w:rPr>
+        <w:t xml:space="preserve"> - i</w:t>
+      </w:r>
+      <w:r>
+        <w:rPr>
+          <w:rFonts w:ascii="Lucida Console" w:hAnsi="Lucida Console"/>
+          <w:sz w:val="20"/>
+          <w:szCs w:val="20"/>
+        </w:rPr>
+        <w:t>:</w:t>
       </w:r>
     </w:p>
     <w:p>
@@ -7599,51 +7625,16 @@
           <w:sz w:val="20"/>
           <w:szCs w:val="20"/>
         </w:rPr>
-        <w:t xml:space="preserve">           </w:t>
-      </w:r>
-      <w:r>
-        <w:rPr>
-          <w:rFonts w:ascii="Lucida Console" w:hAnsi="Lucida Console"/>
-          <w:color w:val="C45911" w:themeColor="accent2" w:themeShade="BF"/>
-          <w:sz w:val="20"/>
-          <w:szCs w:val="20"/>
-        </w:rPr>
-        <w:t xml:space="preserve"> if not </w:t>
-      </w:r>
-      <w:r>
-        <w:rPr>
-          <w:rFonts w:ascii="Lucida Console" w:hAnsi="Lucida Console"/>
-          <w:sz w:val="20"/>
-          <w:szCs w:val="20"/>
-        </w:rPr>
-        <w:t>satujawab:</w:t>
-      </w:r>
-    </w:p>
-    <w:p>
-      <w:pPr>
-        <w:spacing w:after="0" w:line="22" w:lineRule="atLeast"/>
-        <w:rPr>
-          <w:rFonts w:ascii="Lucida Console" w:hAnsi="Lucida Console"/>
-          <w:sz w:val="20"/>
-          <w:szCs w:val="20"/>
-        </w:rPr>
-      </w:pPr>
-      <w:r>
-        <w:rPr>
-          <w:rFonts w:ascii="Lucida Console" w:hAnsi="Lucida Console"/>
-          <w:sz w:val="20"/>
-          <w:szCs w:val="20"/>
-        </w:rPr>
-        <w:t xml:space="preserve">               </w:t>
-      </w:r>
-      <w:r>
-        <w:rPr>
-          <w:rFonts w:ascii="Lucida Console" w:hAnsi="Lucida Console"/>
-          <w:color w:val="C45911" w:themeColor="accent2" w:themeShade="BF"/>
-          <w:sz w:val="20"/>
-          <w:szCs w:val="20"/>
-        </w:rPr>
-        <w:t xml:space="preserve"> if </w:t>
+        <w:t xml:space="preserve">            </w:t>
+      </w:r>
+      <w:r>
+        <w:rPr>
+          <w:rFonts w:ascii="Lucida Console" w:hAnsi="Lucida Console"/>
+          <w:color w:val="C45911" w:themeColor="accent2" w:themeShade="BF"/>
+          <w:sz w:val="20"/>
+          <w:szCs w:val="20"/>
+        </w:rPr>
+        <w:t xml:space="preserve">if </w:t>
       </w:r>
       <w:r>
         <w:rPr>
@@ -7669,7 +7660,7 @@
           <w:sz w:val="20"/>
           <w:szCs w:val="20"/>
         </w:rPr>
-        <w:t xml:space="preserve">                    selesai = </w:t>
+        <w:t xml:space="preserve">                selesai = </w:t>
       </w:r>
       <w:r>
         <w:rPr>
@@ -8982,6 +8973,7 @@
       </w:pPr>
       <w:r>
         <w:rPr>
+          <w:noProof/>
           <w:lang w:val="en-US"/>
         </w:rPr>
         <w:drawing>
@@ -9131,6 +9123,7 @@
       </w:pPr>
       <w:r>
         <w:rPr>
+          <w:noProof/>
           <w:lang w:val="en-US"/>
         </w:rPr>
         <w:drawing>

</xml_diff>